<commit_message>
spostato parte di input nella documentazione
</commit_message>
<xml_diff>
--- a/Documentazione Progetto.docx
+++ b/Documentazione Progetto.docx
@@ -24273,8 +24273,8 @@
     <w:p>
       <w:r>
         <w:drawing>
-          <wp:inline wp14:editId="3E0300F2" wp14:anchorId="4889753B">
-            <wp:extent cx="2314254" cy="4962525"/>
+          <wp:inline wp14:editId="09E143C4" wp14:anchorId="4889753B">
+            <wp:extent cx="1885080" cy="4042234"/>
             <wp:effectExtent l="0" t="0" r="0" b="0"/>
             <wp:docPr id="1336916639" name="" title=""/>
             <wp:cNvGraphicFramePr>
@@ -24288,10 +24288,10 @@
                     <pic:cNvPicPr/>
                   </pic:nvPicPr>
                   <pic:blipFill>
-                    <a:blip r:embed="R21f864df79344742">
-                      <a:extLst>
+                    <a:blip r:embed="R2f5ef89bf0ac4d90">
+                      <a:extLst xmlns:a="http://schemas.openxmlformats.org/drawingml/2006/main">
                         <a:ext xmlns:a="http://schemas.openxmlformats.org/drawingml/2006/main" uri="{28A0092B-C50C-407E-A947-70E740481C1C}">
-                          <a14:useLocalDpi val="0"/>
+                          <a14:useLocalDpi xmlns:a14="http://schemas.microsoft.com/office/drawing/2010/main" val="0"/>
                         </a:ext>
                       </a:extLst>
                     </a:blip>
@@ -24300,9 +24300,9 @@
                     </a:stretch>
                   </pic:blipFill>
                   <pic:spPr>
-                    <a:xfrm>
+                    <a:xfrm rot="0" flipH="0" flipV="0">
                       <a:off x="0" y="0"/>
-                      <a:ext cx="2314254" cy="4962525"/>
+                      <a:ext cx="1885080" cy="4042234"/>
                     </a:xfrm>
                     <a:prstGeom prst="rect">
                       <a:avLst/>

</xml_diff>

<commit_message>
sistemati alcuni errori di battitura
</commit_message>
<xml_diff>
--- a/Documentazione Progetto.docx
+++ b/Documentazione Progetto.docx
@@ -15331,7 +15331,27 @@
           <w:szCs w:val="24"/>
           <w:lang w:val="it-IT"/>
         </w:rPr>
-        <w:t>imput</w:t>
+        <w:t>i</w:t>
+      </w:r>
+      <w:r>
+        <w:rPr>
+          <w:rFonts w:ascii="Aptos" w:hAnsi="Aptos" w:eastAsia="Aptos" w:cs="Aptos"/>
+          <w:noProof w:val="0"/>
+          <w:sz w:val="24"/>
+          <w:szCs w:val="24"/>
+          <w:lang w:val="it-IT"/>
+        </w:rPr>
+        <w:t>n</w:t>
+      </w:r>
+      <w:r>
+        <w:rPr>
+          <w:rFonts w:ascii="Aptos" w:hAnsi="Aptos" w:eastAsia="Aptos" w:cs="Aptos"/>
+          <w:noProof w:val="0"/>
+          <w:sz w:val="24"/>
+          <w:szCs w:val="24"/>
+          <w:lang w:val="it-IT"/>
+        </w:rPr>
+        <w:t>put</w:t>
       </w:r>
       <w:r>
         <w:rPr>
@@ -17124,7 +17144,27 @@
           <w:szCs w:val="24"/>
           <w:lang w:val="it-IT"/>
         </w:rPr>
-        <w:t>Questa è la funzione che estrae i frames dal video, estrae 30 frames con più variazione tra quello ed il suo frame precedente per prendere i fr</w:t>
+        <w:t xml:space="preserve">Questa è la funzione che estrae i frames dal video, </w:t>
+      </w:r>
+      <w:r>
+        <w:rPr>
+          <w:rFonts w:ascii="Aptos" w:hAnsi="Aptos" w:eastAsia="Aptos" w:cs="Aptos"/>
+          <w:noProof w:val="0"/>
+          <w:sz w:val="24"/>
+          <w:szCs w:val="24"/>
+          <w:lang w:val="it-IT"/>
+        </w:rPr>
+        <w:t xml:space="preserve">restituendo </w:t>
+      </w:r>
+      <w:r>
+        <w:rPr>
+          <w:rFonts w:ascii="Aptos" w:hAnsi="Aptos" w:eastAsia="Aptos" w:cs="Aptos"/>
+          <w:noProof w:val="0"/>
+          <w:sz w:val="24"/>
+          <w:szCs w:val="24"/>
+          <w:lang w:val="it-IT"/>
+        </w:rPr>
+        <w:t>30 frames con più variazione tra quello ed il suo frame precedente per prendere i fr</w:t>
       </w:r>
       <w:r>
         <w:rPr>
@@ -18473,7 +18513,27 @@
           <w:szCs w:val="24"/>
           <w:lang w:val="it-IT"/>
         </w:rPr>
-        <w:t xml:space="preserve"> e ne accumula la differenza, restituendo una sorta di “distanza” totale.</w:t>
+        <w:t xml:space="preserve"> e ne accumula la differenza, restituendo una sorta di “distanza” </w:t>
+      </w:r>
+      <w:r>
+        <w:rPr>
+          <w:rFonts w:ascii="Aptos" w:hAnsi="Aptos" w:eastAsia="Aptos" w:cs="Aptos"/>
+          <w:noProof w:val="0"/>
+          <w:sz w:val="24"/>
+          <w:szCs w:val="24"/>
+          <w:lang w:val="it-IT"/>
+        </w:rPr>
+        <w:t>le due immagini</w:t>
+      </w:r>
+      <w:r>
+        <w:rPr>
+          <w:rFonts w:ascii="Aptos" w:hAnsi="Aptos" w:eastAsia="Aptos" w:cs="Aptos"/>
+          <w:noProof w:val="0"/>
+          <w:sz w:val="24"/>
+          <w:szCs w:val="24"/>
+          <w:lang w:val="it-IT"/>
+        </w:rPr>
+        <w:t>.</w:t>
       </w:r>
     </w:p>
     <w:p>
@@ -24273,7 +24333,7 @@
     <w:p>
       <w:r>
         <w:drawing>
-          <wp:inline wp14:editId="09E143C4" wp14:anchorId="4889753B">
+          <wp:inline wp14:editId="4F4AF3A2" wp14:anchorId="4889753B">
             <wp:extent cx="1885080" cy="4042234"/>
             <wp:effectExtent l="0" t="0" r="0" b="0"/>
             <wp:docPr id="1336916639" name="" title=""/>
@@ -24288,7 +24348,7 @@
                     <pic:cNvPicPr/>
                   </pic:nvPicPr>
                   <pic:blipFill>
-                    <a:blip r:embed="R2f5ef89bf0ac4d90">
+                    <a:blip r:embed="Rdde610588fd24d02">
                       <a:extLst xmlns:a="http://schemas.openxmlformats.org/drawingml/2006/main">
                         <a:ext xmlns:a="http://schemas.openxmlformats.org/drawingml/2006/main" uri="{28A0092B-C50C-407E-A947-70E740481C1C}">
                           <a14:useLocalDpi xmlns:a14="http://schemas.microsoft.com/office/drawing/2010/main" val="0"/>
@@ -28872,420 +28932,6 @@
           <w:lang w:val="it-IT"/>
         </w:rPr>
         <w:t xml:space="preserve"> trainare il modello. Dall’altra parte non c’è troppa varietà per quanto riguarda persone o luoghi in cui sono state scattate le immagini. </w:t>
-      </w:r>
-    </w:p>
-    <w:p>
-      <w:pPr>
-        <w:pStyle w:val="Heading2"/>
-        <w:rPr>
-          <w:rFonts w:ascii="Aptos" w:hAnsi="Aptos" w:eastAsia="Aptos" w:cs="Aptos"/>
-          <w:b w:val="0"/>
-          <w:bCs w:val="0"/>
-          <w:i w:val="0"/>
-          <w:iCs w:val="0"/>
-          <w:caps w:val="0"/>
-          <w:smallCaps w:val="0"/>
-          <w:noProof w:val="0"/>
-          <w:color w:val="000000" w:themeColor="text1" w:themeTint="FF" w:themeShade="FF"/>
-          <w:sz w:val="22"/>
-          <w:szCs w:val="22"/>
-          <w:lang w:val="it-IT"/>
-        </w:rPr>
-      </w:pPr>
-      <w:r>
-        <w:rPr>
-          <w:noProof w:val="0"/>
-          <w:lang w:val="it-IT"/>
-        </w:rPr>
-        <w:t>GLI INPUT AL MODELLO</w:t>
-      </w:r>
-    </w:p>
-    <w:p>
-      <w:pPr>
-        <w:rPr>
-          <w:rFonts w:ascii="Aptos" w:hAnsi="Aptos" w:eastAsia="Aptos" w:cs="Aptos"/>
-          <w:b w:val="0"/>
-          <w:bCs w:val="0"/>
-          <w:i w:val="0"/>
-          <w:iCs w:val="0"/>
-          <w:caps w:val="0"/>
-          <w:smallCaps w:val="0"/>
-          <w:noProof w:val="0"/>
-          <w:color w:val="000000" w:themeColor="text1" w:themeTint="FF" w:themeShade="FF"/>
-          <w:sz w:val="22"/>
-          <w:szCs w:val="22"/>
-          <w:lang w:val="it-IT"/>
-        </w:rPr>
-      </w:pPr>
-      <w:r>
-        <w:rPr>
-          <w:rFonts w:ascii="Aptos" w:hAnsi="Aptos" w:eastAsia="Aptos" w:cs="Aptos"/>
-          <w:b w:val="0"/>
-          <w:bCs w:val="0"/>
-          <w:i w:val="0"/>
-          <w:iCs w:val="0"/>
-          <w:caps w:val="0"/>
-          <w:smallCaps w:val="0"/>
-          <w:noProof w:val="0"/>
-          <w:color w:val="000000" w:themeColor="text1" w:themeTint="FF" w:themeShade="FF"/>
-          <w:sz w:val="22"/>
-          <w:szCs w:val="22"/>
-          <w:lang w:val="it-IT"/>
-        </w:rPr>
-        <w:t xml:space="preserve">Poiché nella nostra applicazione di base abbiamo un video come dato, una funzione fondamentale per il riconoscimento della </w:t>
-      </w:r>
-      <w:r>
-        <w:rPr>
-          <w:rFonts w:ascii="Aptos" w:hAnsi="Aptos" w:eastAsia="Aptos" w:cs="Aptos"/>
-          <w:b w:val="0"/>
-          <w:bCs w:val="0"/>
-          <w:i w:val="0"/>
-          <w:iCs w:val="0"/>
-          <w:caps w:val="0"/>
-          <w:smallCaps w:val="0"/>
-          <w:noProof w:val="0"/>
-          <w:color w:val="000000" w:themeColor="text1" w:themeTint="FF" w:themeShade="FF"/>
-          <w:sz w:val="22"/>
-          <w:szCs w:val="22"/>
-          <w:lang w:val="it-IT"/>
-        </w:rPr>
-        <w:t>gesture</w:t>
-      </w:r>
-      <w:r>
-        <w:rPr>
-          <w:rFonts w:ascii="Aptos" w:hAnsi="Aptos" w:eastAsia="Aptos" w:cs="Aptos"/>
-          <w:b w:val="0"/>
-          <w:bCs w:val="0"/>
-          <w:i w:val="0"/>
-          <w:iCs w:val="0"/>
-          <w:caps w:val="0"/>
-          <w:smallCaps w:val="0"/>
-          <w:noProof w:val="0"/>
-          <w:color w:val="000000" w:themeColor="text1" w:themeTint="FF" w:themeShade="FF"/>
-          <w:sz w:val="22"/>
-          <w:szCs w:val="22"/>
-          <w:lang w:val="it-IT"/>
-        </w:rPr>
-        <w:t xml:space="preserve"> è stata “</w:t>
-      </w:r>
-      <w:r>
-        <w:rPr>
-          <w:rFonts w:ascii="Aptos" w:hAnsi="Aptos" w:eastAsia="Aptos" w:cs="Aptos"/>
-          <w:b w:val="0"/>
-          <w:bCs w:val="0"/>
-          <w:i w:val="0"/>
-          <w:iCs w:val="0"/>
-          <w:caps w:val="0"/>
-          <w:smallCaps w:val="0"/>
-          <w:noProof w:val="0"/>
-          <w:color w:val="000000" w:themeColor="text1" w:themeTint="FF" w:themeShade="FF"/>
-          <w:sz w:val="22"/>
-          <w:szCs w:val="22"/>
-          <w:lang w:val="it-IT"/>
-        </w:rPr>
-        <w:t>load_most_moving_frames_center_crop</w:t>
-      </w:r>
-      <w:r>
-        <w:rPr>
-          <w:rFonts w:ascii="Aptos" w:hAnsi="Aptos" w:eastAsia="Aptos" w:cs="Aptos"/>
-          <w:b w:val="0"/>
-          <w:bCs w:val="0"/>
-          <w:i w:val="0"/>
-          <w:iCs w:val="0"/>
-          <w:caps w:val="0"/>
-          <w:smallCaps w:val="0"/>
-          <w:noProof w:val="0"/>
-          <w:color w:val="000000" w:themeColor="text1" w:themeTint="FF" w:themeShade="FF"/>
-          <w:sz w:val="22"/>
-          <w:szCs w:val="22"/>
-          <w:lang w:val="it-IT"/>
-        </w:rPr>
-        <w:t xml:space="preserve">”. Il suo scopo è selezionare automaticamente dai video registrati un set di 30 frame che catturano la parte del video con più movimento. Questo consente di isolare le parti del video più rilevanti per l'analisi del gesto, eliminando porzioni </w:t>
-      </w:r>
-      <w:r>
-        <w:rPr>
-          <w:rFonts w:ascii="Aptos" w:hAnsi="Aptos" w:eastAsia="Aptos" w:cs="Aptos"/>
-          <w:b w:val="0"/>
-          <w:bCs w:val="0"/>
-          <w:i w:val="0"/>
-          <w:iCs w:val="0"/>
-          <w:caps w:val="0"/>
-          <w:smallCaps w:val="0"/>
-          <w:noProof w:val="0"/>
-          <w:color w:val="000000" w:themeColor="text1" w:themeTint="FF" w:themeShade="FF"/>
-          <w:sz w:val="22"/>
-          <w:szCs w:val="22"/>
-          <w:lang w:val="it-IT"/>
-        </w:rPr>
-        <w:t>più</w:t>
-      </w:r>
-      <w:r>
-        <w:rPr>
-          <w:rFonts w:ascii="Aptos" w:hAnsi="Aptos" w:eastAsia="Aptos" w:cs="Aptos"/>
-          <w:b w:val="0"/>
-          <w:bCs w:val="0"/>
-          <w:i w:val="0"/>
-          <w:iCs w:val="0"/>
-          <w:caps w:val="0"/>
-          <w:smallCaps w:val="0"/>
-          <w:noProof w:val="0"/>
-          <w:color w:val="000000" w:themeColor="text1" w:themeTint="FF" w:themeShade="FF"/>
-          <w:sz w:val="22"/>
-          <w:szCs w:val="22"/>
-          <w:lang w:val="it-IT"/>
-        </w:rPr>
-        <w:t xml:space="preserve"> statiche. </w:t>
-      </w:r>
-      <w:r>
-        <w:rPr>
-          <w:rFonts w:ascii="Aptos" w:hAnsi="Aptos" w:eastAsia="Aptos" w:cs="Aptos"/>
-          <w:b w:val="0"/>
-          <w:bCs w:val="0"/>
-          <w:i w:val="0"/>
-          <w:iCs w:val="0"/>
-          <w:caps w:val="0"/>
-          <w:smallCaps w:val="0"/>
-          <w:noProof w:val="0"/>
-          <w:color w:val="000000" w:themeColor="text1" w:themeTint="FF" w:themeShade="FF"/>
-          <w:sz w:val="22"/>
-          <w:szCs w:val="22"/>
-          <w:lang w:val="it-IT"/>
-        </w:rPr>
-        <w:t>Inoltre</w:t>
-      </w:r>
-      <w:r>
-        <w:rPr>
-          <w:rFonts w:ascii="Aptos" w:hAnsi="Aptos" w:eastAsia="Aptos" w:cs="Aptos"/>
-          <w:b w:val="0"/>
-          <w:bCs w:val="0"/>
-          <w:i w:val="0"/>
-          <w:iCs w:val="0"/>
-          <w:caps w:val="0"/>
-          <w:smallCaps w:val="0"/>
-          <w:noProof w:val="0"/>
-          <w:color w:val="000000" w:themeColor="text1" w:themeTint="FF" w:themeShade="FF"/>
-          <w:sz w:val="22"/>
-          <w:szCs w:val="22"/>
-          <w:lang w:val="it-IT"/>
-        </w:rPr>
-        <w:t xml:space="preserve"> viene fatto un </w:t>
-      </w:r>
-      <w:r>
-        <w:rPr>
-          <w:rFonts w:ascii="Aptos" w:hAnsi="Aptos" w:eastAsia="Aptos" w:cs="Aptos"/>
-          <w:b w:val="0"/>
-          <w:bCs w:val="0"/>
-          <w:i w:val="0"/>
-          <w:iCs w:val="0"/>
-          <w:caps w:val="0"/>
-          <w:smallCaps w:val="0"/>
-          <w:noProof w:val="0"/>
-          <w:color w:val="000000" w:themeColor="text1" w:themeTint="FF" w:themeShade="FF"/>
-          <w:sz w:val="22"/>
-          <w:szCs w:val="22"/>
-          <w:lang w:val="it-IT"/>
-        </w:rPr>
-        <w:t>crop</w:t>
-      </w:r>
-      <w:r>
-        <w:rPr>
-          <w:rFonts w:ascii="Aptos" w:hAnsi="Aptos" w:eastAsia="Aptos" w:cs="Aptos"/>
-          <w:b w:val="0"/>
-          <w:bCs w:val="0"/>
-          <w:i w:val="0"/>
-          <w:iCs w:val="0"/>
-          <w:caps w:val="0"/>
-          <w:smallCaps w:val="0"/>
-          <w:noProof w:val="0"/>
-          <w:color w:val="000000" w:themeColor="text1" w:themeTint="FF" w:themeShade="FF"/>
-          <w:sz w:val="22"/>
-          <w:szCs w:val="22"/>
-          <w:lang w:val="it-IT"/>
-        </w:rPr>
-        <w:t xml:space="preserve"> su ogni frame tenendo solamente il quadrato centrale e scartando le fasce sopra e sotto.</w:t>
-      </w:r>
-    </w:p>
-    <w:p>
-      <w:pPr>
-        <w:rPr>
-          <w:rFonts w:ascii="Aptos" w:hAnsi="Aptos" w:eastAsia="Aptos" w:cs="Aptos"/>
-          <w:b w:val="0"/>
-          <w:bCs w:val="0"/>
-          <w:i w:val="0"/>
-          <w:iCs w:val="0"/>
-          <w:caps w:val="0"/>
-          <w:smallCaps w:val="0"/>
-          <w:noProof w:val="0"/>
-          <w:color w:val="000000" w:themeColor="text1" w:themeTint="FF" w:themeShade="FF"/>
-          <w:sz w:val="22"/>
-          <w:szCs w:val="22"/>
-          <w:lang w:val="it-IT"/>
-        </w:rPr>
-      </w:pPr>
-      <w:r>
-        <w:rPr>
-          <w:rFonts w:ascii="Aptos" w:hAnsi="Aptos" w:eastAsia="Aptos" w:cs="Aptos"/>
-          <w:b w:val="0"/>
-          <w:bCs w:val="0"/>
-          <w:i w:val="0"/>
-          <w:iCs w:val="0"/>
-          <w:caps w:val="0"/>
-          <w:smallCaps w:val="0"/>
-          <w:noProof w:val="0"/>
-          <w:color w:val="000000" w:themeColor="text1" w:themeTint="FF" w:themeShade="FF"/>
-          <w:sz w:val="22"/>
-          <w:szCs w:val="22"/>
-          <w:lang w:val="it-IT"/>
-        </w:rPr>
-        <w:t xml:space="preserve">Tutto </w:t>
-      </w:r>
-      <w:r>
-        <w:rPr>
-          <w:rFonts w:ascii="Aptos" w:hAnsi="Aptos" w:eastAsia="Aptos" w:cs="Aptos"/>
-          <w:b w:val="0"/>
-          <w:bCs w:val="0"/>
-          <w:i w:val="0"/>
-          <w:iCs w:val="0"/>
-          <w:caps w:val="0"/>
-          <w:smallCaps w:val="0"/>
-          <w:noProof w:val="0"/>
-          <w:color w:val="000000" w:themeColor="text1" w:themeTint="FF" w:themeShade="FF"/>
-          <w:sz w:val="22"/>
-          <w:szCs w:val="22"/>
-          <w:lang w:val="it-IT"/>
-        </w:rPr>
-        <w:t>ciò</w:t>
-      </w:r>
-      <w:r>
-        <w:rPr>
-          <w:rFonts w:ascii="Aptos" w:hAnsi="Aptos" w:eastAsia="Aptos" w:cs="Aptos"/>
-          <w:b w:val="0"/>
-          <w:bCs w:val="0"/>
-          <w:i w:val="0"/>
-          <w:iCs w:val="0"/>
-          <w:caps w:val="0"/>
-          <w:smallCaps w:val="0"/>
-          <w:noProof w:val="0"/>
-          <w:color w:val="000000" w:themeColor="text1" w:themeTint="FF" w:themeShade="FF"/>
-          <w:sz w:val="22"/>
-          <w:szCs w:val="22"/>
-          <w:lang w:val="it-IT"/>
-        </w:rPr>
-        <w:t xml:space="preserve"> è stato fatto sfruttando la libreria </w:t>
-      </w:r>
-      <w:r>
-        <w:rPr>
-          <w:rFonts w:ascii="Aptos" w:hAnsi="Aptos" w:eastAsia="Aptos" w:cs="Aptos"/>
-          <w:b w:val="0"/>
-          <w:bCs w:val="0"/>
-          <w:i w:val="0"/>
-          <w:iCs w:val="0"/>
-          <w:caps w:val="0"/>
-          <w:smallCaps w:val="0"/>
-          <w:noProof w:val="0"/>
-          <w:color w:val="000000" w:themeColor="text1" w:themeTint="FF" w:themeShade="FF"/>
-          <w:sz w:val="22"/>
-          <w:szCs w:val="22"/>
-          <w:lang w:val="it-IT"/>
-        </w:rPr>
-        <w:t>OpenCV</w:t>
-      </w:r>
-      <w:r>
-        <w:rPr>
-          <w:rFonts w:ascii="Aptos" w:hAnsi="Aptos" w:eastAsia="Aptos" w:cs="Aptos"/>
-          <w:b w:val="0"/>
-          <w:bCs w:val="0"/>
-          <w:i w:val="0"/>
-          <w:iCs w:val="0"/>
-          <w:caps w:val="0"/>
-          <w:smallCaps w:val="0"/>
-          <w:noProof w:val="0"/>
-          <w:color w:val="000000" w:themeColor="text1" w:themeTint="FF" w:themeShade="FF"/>
-          <w:sz w:val="22"/>
-          <w:szCs w:val="22"/>
-          <w:lang w:val="it-IT"/>
-        </w:rPr>
-        <w:t xml:space="preserve"> con lo scopo di estrarre i frame dai video nel modo più simile possibile al dataset su cui il modello è stato trainato.</w:t>
-      </w:r>
-    </w:p>
-    <w:p>
-      <w:pPr>
-        <w:rPr>
-          <w:rFonts w:ascii="Aptos" w:hAnsi="Aptos" w:eastAsia="Aptos" w:cs="Aptos"/>
-          <w:b w:val="0"/>
-          <w:bCs w:val="0"/>
-          <w:i w:val="0"/>
-          <w:iCs w:val="0"/>
-          <w:caps w:val="0"/>
-          <w:smallCaps w:val="0"/>
-          <w:noProof w:val="0"/>
-          <w:color w:val="000000" w:themeColor="text1" w:themeTint="FF" w:themeShade="FF"/>
-          <w:sz w:val="22"/>
-          <w:szCs w:val="22"/>
-          <w:lang w:val="it-IT"/>
-        </w:rPr>
-      </w:pPr>
-      <w:r>
-        <w:rPr>
-          <w:rFonts w:ascii="Aptos" w:hAnsi="Aptos" w:eastAsia="Aptos" w:cs="Aptos"/>
-          <w:b w:val="0"/>
-          <w:bCs w:val="0"/>
-          <w:i w:val="0"/>
-          <w:iCs w:val="0"/>
-          <w:caps w:val="0"/>
-          <w:smallCaps w:val="0"/>
-          <w:noProof w:val="0"/>
-          <w:color w:val="000000" w:themeColor="text1" w:themeTint="FF" w:themeShade="FF"/>
-          <w:sz w:val="22"/>
-          <w:szCs w:val="22"/>
-          <w:lang w:val="it-IT"/>
-        </w:rPr>
-        <w:t>&lt;Immagine: grafico movimento-&gt;video-&gt;30 frame-&gt;crop centrale&gt;</w:t>
-      </w:r>
-    </w:p>
-    <w:p>
-      <w:r>
-        <w:drawing>
-          <wp:inline wp14:editId="39ADAC75" wp14:anchorId="31FD6EC5">
-            <wp:extent cx="3038899" cy="2143424"/>
-            <wp:effectExtent l="0" t="0" r="0" b="0"/>
-            <wp:docPr id="2070293178" name="" title=""/>
-            <wp:cNvGraphicFramePr>
-              <a:graphicFrameLocks noChangeAspect="1"/>
-            </wp:cNvGraphicFramePr>
-            <a:graphic>
-              <a:graphicData uri="http://schemas.openxmlformats.org/drawingml/2006/picture">
-                <pic:pic>
-                  <pic:nvPicPr>
-                    <pic:cNvPr id="0" name=""/>
-                    <pic:cNvPicPr/>
-                  </pic:nvPicPr>
-                  <pic:blipFill>
-                    <a:blip r:embed="Re1fe28a7211b46cf">
-                      <a:extLst>
-                        <a:ext xmlns:a="http://schemas.openxmlformats.org/drawingml/2006/main" uri="{28A0092B-C50C-407E-A947-70E740481C1C}">
-                          <a14:useLocalDpi val="0"/>
-                        </a:ext>
-                      </a:extLst>
-                    </a:blip>
-                    <a:stretch>
-                      <a:fillRect/>
-                    </a:stretch>
-                  </pic:blipFill>
-                  <pic:spPr>
-                    <a:xfrm>
-                      <a:off x="0" y="0"/>
-                      <a:ext cx="3038899" cy="2143424"/>
-                    </a:xfrm>
-                    <a:prstGeom prst="rect">
-                      <a:avLst/>
-                    </a:prstGeom>
-                  </pic:spPr>
-                </pic:pic>
-              </a:graphicData>
-            </a:graphic>
-          </wp:inline>
-        </w:drawing>
       </w:r>
     </w:p>
     <w:p>

</xml_diff>